<commit_message>
this is from prod
</commit_message>
<xml_diff>
--- a/GIT M-1.docx
+++ b/GIT M-1.docx
@@ -156,8 +156,6 @@
         </w:rPr>
         <w:t>Centralized</w:t>
       </w:r>
-      <w:bookmarkStart w:id="0" w:name="_GoBack"/>
-      <w:bookmarkEnd w:id="0"/>
       <w:r>
         <w:rPr>
           <w:sz w:val="24"/>
@@ -1022,11 +1020,9 @@
       <w:r>
         <w:t xml:space="preserve">Initially all the files created by the developers are </w:t>
       </w:r>
-      <w:proofErr w:type="spellStart"/>
-      <w:r>
-        <w:t>stroed</w:t>
-      </w:r>
-      <w:proofErr w:type="spellEnd"/>
+      <w:r>
+        <w:t>stored</w:t>
+      </w:r>
       <w:r>
         <w:t xml:space="preserve"> in a folder called working directory and these files are initially called untracked files.</w:t>
       </w:r>
@@ -1704,267 +1700,6 @@
         <w:spacing w:before="202"/>
         <w:ind w:left="240" w:right="901"/>
       </w:pPr>
-      <w:r>
-        <w:rPr>
-          <w:noProof/>
-        </w:rPr>
-        <mc:AlternateContent>
-          <mc:Choice Requires="wps">
-            <w:drawing>
-              <wp:anchor distT="0" distB="0" distL="114300" distR="114300" simplePos="0" relativeHeight="251661312" behindDoc="1" locked="0" layoutInCell="1" allowOverlap="1" wp14:anchorId="2DEF2030" wp14:editId="7D299A7F">
-                <wp:simplePos x="0" y="0"/>
-                <wp:positionH relativeFrom="page">
-                  <wp:posOffset>877570</wp:posOffset>
-                </wp:positionH>
-                <wp:positionV relativeFrom="paragraph">
-                  <wp:posOffset>257810</wp:posOffset>
-                </wp:positionV>
-                <wp:extent cx="6896100" cy="876300"/>
-                <wp:effectExtent l="1270" t="0" r="0" b="3810"/>
-                <wp:wrapNone/>
-                <wp:docPr id="43" name="Freeform: Shape 43"/>
-                <wp:cNvGraphicFramePr>
-                  <a:graphicFrameLocks xmlns:a="http://schemas.openxmlformats.org/drawingml/2006/main"/>
-                </wp:cNvGraphicFramePr>
-                <a:graphic xmlns:a="http://schemas.openxmlformats.org/drawingml/2006/main">
-                  <a:graphicData uri="http://schemas.microsoft.com/office/word/2010/wordprocessingShape">
-                    <wps:wsp>
-                      <wps:cNvSpPr>
-                        <a:spLocks noEditPoints="1"/>
-                      </wps:cNvSpPr>
-                      <wps:spPr bwMode="auto">
-                        <a:xfrm>
-                          <a:off x="0" y="0"/>
-                          <a:ext cx="6896100" cy="876300"/>
-                        </a:xfrm>
-                        <a:custGeom>
-                          <a:avLst/>
-                          <a:gdLst>
-                            <a:gd name="T0" fmla="+- 0 11551 691"/>
-                            <a:gd name="T1" fmla="*/ T0 w 10860"/>
-                            <a:gd name="T2" fmla="+- 0 203 203"/>
-                            <a:gd name="T3" fmla="*/ 203 h 1380"/>
-                            <a:gd name="T4" fmla="+- 0 1337 691"/>
-                            <a:gd name="T5" fmla="*/ T4 w 10860"/>
-                            <a:gd name="T6" fmla="+- 0 203 203"/>
-                            <a:gd name="T7" fmla="*/ 203 h 1380"/>
-                            <a:gd name="T8" fmla="+- 0 1337 691"/>
-                            <a:gd name="T9" fmla="*/ T8 w 10860"/>
-                            <a:gd name="T10" fmla="+- 0 479 203"/>
-                            <a:gd name="T11" fmla="*/ 479 h 1380"/>
-                            <a:gd name="T12" fmla="+- 0 720 691"/>
-                            <a:gd name="T13" fmla="*/ T12 w 10860"/>
-                            <a:gd name="T14" fmla="+- 0 479 203"/>
-                            <a:gd name="T15" fmla="*/ 479 h 1380"/>
-                            <a:gd name="T16" fmla="+- 0 720 691"/>
-                            <a:gd name="T17" fmla="*/ T16 w 10860"/>
-                            <a:gd name="T18" fmla="+- 0 203 203"/>
-                            <a:gd name="T19" fmla="*/ 203 h 1380"/>
-                            <a:gd name="T20" fmla="+- 0 691 691"/>
-                            <a:gd name="T21" fmla="*/ T20 w 10860"/>
-                            <a:gd name="T22" fmla="+- 0 203 203"/>
-                            <a:gd name="T23" fmla="*/ 203 h 1380"/>
-                            <a:gd name="T24" fmla="+- 0 691 691"/>
-                            <a:gd name="T25" fmla="*/ T24 w 10860"/>
-                            <a:gd name="T26" fmla="+- 0 479 203"/>
-                            <a:gd name="T27" fmla="*/ 479 h 1380"/>
-                            <a:gd name="T28" fmla="+- 0 691 691"/>
-                            <a:gd name="T29" fmla="*/ T28 w 10860"/>
-                            <a:gd name="T30" fmla="+- 0 755 203"/>
-                            <a:gd name="T31" fmla="*/ 755 h 1380"/>
-                            <a:gd name="T32" fmla="+- 0 691 691"/>
-                            <a:gd name="T33" fmla="*/ T32 w 10860"/>
-                            <a:gd name="T34" fmla="+- 0 1031 203"/>
-                            <a:gd name="T35" fmla="*/ 1031 h 1380"/>
-                            <a:gd name="T36" fmla="+- 0 691 691"/>
-                            <a:gd name="T37" fmla="*/ T36 w 10860"/>
-                            <a:gd name="T38" fmla="+- 0 1307 203"/>
-                            <a:gd name="T39" fmla="*/ 1307 h 1380"/>
-                            <a:gd name="T40" fmla="+- 0 691 691"/>
-                            <a:gd name="T41" fmla="*/ T40 w 10860"/>
-                            <a:gd name="T42" fmla="+- 0 1583 203"/>
-                            <a:gd name="T43" fmla="*/ 1583 h 1380"/>
-                            <a:gd name="T44" fmla="+- 0 11551 691"/>
-                            <a:gd name="T45" fmla="*/ T44 w 10860"/>
-                            <a:gd name="T46" fmla="+- 0 1583 203"/>
-                            <a:gd name="T47" fmla="*/ 1583 h 1380"/>
-                            <a:gd name="T48" fmla="+- 0 11551 691"/>
-                            <a:gd name="T49" fmla="*/ T48 w 10860"/>
-                            <a:gd name="T50" fmla="+- 0 1307 203"/>
-                            <a:gd name="T51" fmla="*/ 1307 h 1380"/>
-                            <a:gd name="T52" fmla="+- 0 11551 691"/>
-                            <a:gd name="T53" fmla="*/ T52 w 10860"/>
-                            <a:gd name="T54" fmla="+- 0 1031 203"/>
-                            <a:gd name="T55" fmla="*/ 1031 h 1380"/>
-                            <a:gd name="T56" fmla="+- 0 11551 691"/>
-                            <a:gd name="T57" fmla="*/ T56 w 10860"/>
-                            <a:gd name="T58" fmla="+- 0 755 203"/>
-                            <a:gd name="T59" fmla="*/ 755 h 1380"/>
-                            <a:gd name="T60" fmla="+- 0 11551 691"/>
-                            <a:gd name="T61" fmla="*/ T60 w 10860"/>
-                            <a:gd name="T62" fmla="+- 0 479 203"/>
-                            <a:gd name="T63" fmla="*/ 479 h 1380"/>
-                            <a:gd name="T64" fmla="+- 0 11551 691"/>
-                            <a:gd name="T65" fmla="*/ T64 w 10860"/>
-                            <a:gd name="T66" fmla="+- 0 203 203"/>
-                            <a:gd name="T67" fmla="*/ 203 h 1380"/>
-                          </a:gdLst>
-                          <a:ahLst/>
-                          <a:cxnLst>
-                            <a:cxn ang="0">
-                              <a:pos x="T1" y="T3"/>
-                            </a:cxn>
-                            <a:cxn ang="0">
-                              <a:pos x="T5" y="T7"/>
-                            </a:cxn>
-                            <a:cxn ang="0">
-                              <a:pos x="T9" y="T11"/>
-                            </a:cxn>
-                            <a:cxn ang="0">
-                              <a:pos x="T13" y="T15"/>
-                            </a:cxn>
-                            <a:cxn ang="0">
-                              <a:pos x="T17" y="T19"/>
-                            </a:cxn>
-                            <a:cxn ang="0">
-                              <a:pos x="T21" y="T23"/>
-                            </a:cxn>
-                            <a:cxn ang="0">
-                              <a:pos x="T25" y="T27"/>
-                            </a:cxn>
-                            <a:cxn ang="0">
-                              <a:pos x="T29" y="T31"/>
-                            </a:cxn>
-                            <a:cxn ang="0">
-                              <a:pos x="T33" y="T35"/>
-                            </a:cxn>
-                            <a:cxn ang="0">
-                              <a:pos x="T37" y="T39"/>
-                            </a:cxn>
-                            <a:cxn ang="0">
-                              <a:pos x="T41" y="T43"/>
-                            </a:cxn>
-                            <a:cxn ang="0">
-                              <a:pos x="T45" y="T47"/>
-                            </a:cxn>
-                            <a:cxn ang="0">
-                              <a:pos x="T49" y="T51"/>
-                            </a:cxn>
-                            <a:cxn ang="0">
-                              <a:pos x="T53" y="T55"/>
-                            </a:cxn>
-                            <a:cxn ang="0">
-                              <a:pos x="T57" y="T59"/>
-                            </a:cxn>
-                            <a:cxn ang="0">
-                              <a:pos x="T61" y="T63"/>
-                            </a:cxn>
-                            <a:cxn ang="0">
-                              <a:pos x="T65" y="T67"/>
-                            </a:cxn>
-                          </a:cxnLst>
-                          <a:rect l="0" t="0" r="r" b="b"/>
-                          <a:pathLst>
-                            <a:path w="10860" h="1380">
-                              <a:moveTo>
-                                <a:pt x="10860" y="0"/>
-                              </a:moveTo>
-                              <a:lnTo>
-                                <a:pt x="646" y="0"/>
-                              </a:lnTo>
-                              <a:lnTo>
-                                <a:pt x="646" y="276"/>
-                              </a:lnTo>
-                              <a:lnTo>
-                                <a:pt x="29" y="276"/>
-                              </a:lnTo>
-                              <a:lnTo>
-                                <a:pt x="29" y="0"/>
-                              </a:lnTo>
-                              <a:lnTo>
-                                <a:pt x="0" y="0"/>
-                              </a:lnTo>
-                              <a:lnTo>
-                                <a:pt x="0" y="276"/>
-                              </a:lnTo>
-                              <a:lnTo>
-                                <a:pt x="0" y="552"/>
-                              </a:lnTo>
-                              <a:lnTo>
-                                <a:pt x="0" y="828"/>
-                              </a:lnTo>
-                              <a:lnTo>
-                                <a:pt x="0" y="1104"/>
-                              </a:lnTo>
-                              <a:lnTo>
-                                <a:pt x="0" y="1380"/>
-                              </a:lnTo>
-                              <a:lnTo>
-                                <a:pt x="10860" y="1380"/>
-                              </a:lnTo>
-                              <a:lnTo>
-                                <a:pt x="10860" y="1104"/>
-                              </a:lnTo>
-                              <a:lnTo>
-                                <a:pt x="10860" y="828"/>
-                              </a:lnTo>
-                              <a:lnTo>
-                                <a:pt x="10860" y="552"/>
-                              </a:lnTo>
-                              <a:lnTo>
-                                <a:pt x="10860" y="276"/>
-                              </a:lnTo>
-                              <a:lnTo>
-                                <a:pt x="10860" y="0"/>
-                              </a:lnTo>
-                            </a:path>
-                          </a:pathLst>
-                        </a:custGeom>
-                        <a:solidFill>
-                          <a:srgbClr val="FFFFFF"/>
-                        </a:solidFill>
-                        <a:ln>
-                          <a:noFill/>
-                        </a:ln>
-                        <a:extLst>
-                          <a:ext uri="{91240B29-F687-4F45-9708-019B960494DF}">
-                            <a14:hiddenLine xmlns:a14="http://schemas.microsoft.com/office/drawing/2010/main" w="9525">
-                              <a:solidFill>
-                                <a:srgbClr val="000000"/>
-                              </a:solidFill>
-                              <a:round/>
-                              <a:headEnd/>
-                              <a:tailEnd/>
-                            </a14:hiddenLine>
-                          </a:ext>
-                        </a:extLst>
-                      </wps:spPr>
-                      <wps:bodyPr rot="0" vert="horz" wrap="square" lIns="91440" tIns="45720" rIns="91440" bIns="45720" anchor="t" anchorCtr="0" upright="1">
-                        <a:noAutofit/>
-                      </wps:bodyPr>
-                    </wps:wsp>
-                  </a:graphicData>
-                </a:graphic>
-                <wp14:sizeRelH relativeFrom="page">
-                  <wp14:pctWidth>0</wp14:pctWidth>
-                </wp14:sizeRelH>
-                <wp14:sizeRelV relativeFrom="page">
-                  <wp14:pctHeight>0</wp14:pctHeight>
-                </wp14:sizeRelV>
-              </wp:anchor>
-            </w:drawing>
-          </mc:Choice>
-          <mc:Fallback>
-            <w:pict>
-              <v:polyline w14:anchorId="3D342AE1" id="Freeform: Shape 43" o:spid="_x0000_s1026" style="position:absolute;z-index:-251655168;visibility:visible;mso-wrap-style:square;mso-width-percent:0;mso-height-percent:0;mso-wrap-distance-left:9pt;mso-wrap-distance-top:0;mso-wrap-distance-right:9pt;mso-wrap-distance-bottom:0;mso-position-horizontal:absolute;mso-position-horizontal-relative:page;mso-position-vertical:absolute;mso-position-vertical-relative:text;mso-width-percent:0;mso-height-percent:0;mso-width-relative:page;mso-height-relative:page;v-text-anchor:top" points="612.1pt,20.3pt,101.4pt,20.3pt,101.4pt,34.1pt,70.55pt,34.1pt,70.55pt,20.3pt,69.1pt,20.3pt,69.1pt,34.1pt,69.1pt,47.9pt,69.1pt,61.7pt,69.1pt,75.5pt,69.1pt,89.3pt,612.1pt,89.3pt,612.1pt,75.5pt,612.1pt,61.7pt,612.1pt,47.9pt,612.1pt,34.1pt,612.1pt,20.3pt" coordsize="10860,1380" o:gfxdata="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" stroked="f">
-                <v:path arrowok="t" o:connecttype="custom" o:connectlocs="6896100,128905;410210,128905;410210,304165;18415,304165;18415,128905;0,128905;0,304165;0,479425;0,654685;0,829945;0,1005205;6896100,1005205;6896100,829945;6896100,654685;6896100,479425;6896100,304165;6896100,128905" o:connectangles="0,0,0,0,0,0,0,0,0,0,0,0,0,0,0,0,0"/>
-                <o:lock v:ext="edit" verticies="t"/>
-                <w10:wrap anchorx="page"/>
-              </v:polyline>
-            </w:pict>
-          </mc:Fallback>
-        </mc:AlternateContent>
-      </w:r>
       <w:r>
         <w:rPr>
           <w:shd w:val="clear" w:color="auto" w:fill="EEEFF0"/>
@@ -3008,27 +2743,21 @@
       <w:r>
         <w:t xml:space="preserve">This is a feature of git using which the developers can create </w:t>
       </w:r>
-      <w:proofErr w:type="spellStart"/>
-      <w:r>
-        <w:t>seperate</w:t>
-      </w:r>
-      <w:proofErr w:type="spellEnd"/>
-      <w:r>
-        <w:t xml:space="preserve"> functionalities of code on different branches and later merge them with the master </w:t>
-      </w:r>
-      <w:proofErr w:type="spellStart"/>
-      <w:r>
-        <w:t>branch.This</w:t>
-      </w:r>
-      <w:proofErr w:type="spellEnd"/>
-      <w:r>
-        <w:t xml:space="preserve"> will help in creating the code in an </w:t>
-      </w:r>
-      <w:proofErr w:type="spellStart"/>
-      <w:r>
-        <w:t>unclutterred</w:t>
-      </w:r>
-      <w:proofErr w:type="spellEnd"/>
+      <w:r>
+        <w:t>separate</w:t>
+      </w:r>
+      <w:r>
+        <w:t xml:space="preserve"> functionalities of code on different branches and later merge them with the master branch.</w:t>
+      </w:r>
+      <w:r>
+        <w:t xml:space="preserve"> </w:t>
+      </w:r>
+      <w:r>
+        <w:t xml:space="preserve">This will help in creating the code in an </w:t>
+      </w:r>
+      <w:r>
+        <w:t>uncluttered</w:t>
+      </w:r>
       <w:r>
         <w:t xml:space="preserve"> way</w:t>
       </w:r>
@@ -3126,7 +2855,15 @@
         <w:rPr>
           <w:sz w:val="24"/>
         </w:rPr>
-        <w:t>branchname</w:t>
+        <w:t>branch</w:t>
+      </w:r>
+      <w:bookmarkStart w:id="0" w:name="_GoBack"/>
+      <w:bookmarkEnd w:id="0"/>
+      <w:r>
+        <w:rPr>
+          <w:sz w:val="24"/>
+        </w:rPr>
+        <w:t>ame</w:t>
       </w:r>
       <w:proofErr w:type="spellEnd"/>
     </w:p>
@@ -10793,7 +10530,7 @@
           </mc:Choice>
           <mc:Fallback>
             <w:pict>
-              <v:group w14:anchorId="7522A970" id="Group 1" o:spid="_x0000_s1026" style="position:absolute;margin-left:34.55pt;margin-top:19.95pt;width:543pt;height:157.15pt;z-index:-251654144;mso-position-horizontal-relative:page" coordorigin="691,399" coordsize="10860,3143" o:gfxdata="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">
+              <v:group w14:anchorId="2BC8410E" id="Group 1" o:spid="_x0000_s1026" style="position:absolute;margin-left:34.55pt;margin-top:19.95pt;width:543pt;height:157.15pt;z-index:-251654144;mso-position-horizontal-relative:page" coordorigin="691,399" coordsize="10860,3143" o:gfxdata="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">
                 <v:shape id="AutoShape 31" o:spid="_x0000_s1027" style="position:absolute;left:691;top:399;width:10860;height:1458;visibility:visible;mso-wrap-style:square;v-text-anchor:top" coordsize="10860,1458" o:gfxdata="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" path="m10860,445l,445,,783r,336l,1458r10860,l10860,1119r,-336l10860,445t,-445l,,,445r10860,l10860,e" fillcolor="#fbfbf9" stroked="f">
                   <v:path arrowok="t" o:connecttype="custom" o:connectlocs="10860,844;0,844;0,1182;0,1518;0,1857;10860,1857;10860,1518;10860,1182;10860,844;10860,399;0,399;0,844;10860,844;10860,399" o:connectangles="0,0,0,0,0,0,0,0,0,0,0,0,0,0"/>
                 </v:shape>

</xml_diff>